<commit_message>
Cleaned up the files
</commit_message>
<xml_diff>
--- a/Proposal/DSaleh_SFBD_19FY_Proposal3.docx
+++ b/Proposal/DSaleh_SFBD_19FY_Proposal3.docx
@@ -255,7 +255,10 @@
         <w:t xml:space="preserve"> the Delta </w:t>
       </w:r>
       <w:r>
-        <w:t xml:space="preserve">as </w:t>
+        <w:t>as</w:t>
+      </w:r>
+      <w:r>
+        <w:t xml:space="preserve"> </w:t>
       </w:r>
       <w:r>
         <w:t xml:space="preserve">these upgrades </w:t>
@@ -291,7 +294,10 @@
         <w:t xml:space="preserve">treatment </w:t>
       </w:r>
       <w:r>
-        <w:t xml:space="preserve">processes </w:t>
+        <w:t>processes</w:t>
+      </w:r>
+      <w:r>
+        <w:t xml:space="preserve"> </w:t>
       </w:r>
       <w:r>
         <w:t>so that managers might understand potential ecological effects</w:t>
@@ -342,7 +348,10 @@
         <w:t xml:space="preserve"> to </w:t>
       </w:r>
       <w:r>
-        <w:t xml:space="preserve">model </w:t>
+        <w:t>model</w:t>
+      </w:r>
+      <w:r>
+        <w:t xml:space="preserve"> </w:t>
       </w:r>
       <w:r>
         <w:t>the concentrations</w:t>
@@ -384,7 +393,10 @@
         <w:t xml:space="preserve">therefore contribute the bulk of the nutrient load to the Delta </w:t>
       </w:r>
       <w:r>
-        <w:t xml:space="preserve">outside </w:t>
+        <w:t>outside</w:t>
+      </w:r>
+      <w:r>
+        <w:t xml:space="preserve"> </w:t>
       </w:r>
       <w:r>
         <w:t xml:space="preserve">of </w:t>
@@ -498,166 +510,154 @@
         <w:t>T</w:t>
       </w:r>
       <w:r>
-        <w:t>his time pe</w:t>
+        <w:t>his time period</w:t>
+      </w:r>
+      <w:r>
+        <w:t xml:space="preserve"> for the EGRET analysis</w:t>
+      </w:r>
+      <w:r>
+        <w:t xml:space="preserve"> will capture </w:t>
+      </w:r>
+      <w:r>
+        <w:t>transitions</w:t>
+      </w:r>
+      <w:r>
+        <w:t xml:space="preserve"> from </w:t>
+      </w:r>
+      <w:r>
+        <w:t>wet</w:t>
+      </w:r>
+      <w:r>
+        <w:t xml:space="preserve"> </w:t>
+      </w:r>
+      <w:r>
+        <w:t xml:space="preserve">years (1997) </w:t>
+      </w:r>
+      <w:r>
+        <w:t xml:space="preserve">and </w:t>
+      </w:r>
+      <w:r>
+        <w:t>through</w:t>
+      </w:r>
+      <w:r>
+        <w:t xml:space="preserve"> dr</w:t>
+      </w:r>
+      <w:r>
+        <w:t>ought</w:t>
+      </w:r>
+      <w:r>
+        <w:t xml:space="preserve"> </w:t>
+      </w:r>
+      <w:r>
+        <w:t>year</w:t>
+      </w:r>
+      <w:r>
+        <w:t xml:space="preserve">s </w:t>
+      </w:r>
+      <w:r>
+        <w:t>(2012-201</w:t>
+      </w:r>
+      <w:r>
+        <w:t>6</w:t>
+      </w:r>
+      <w:r>
+        <w:t>)</w:t>
+      </w:r>
+      <w:r>
+        <w:t xml:space="preserve">. </w:t>
+      </w:r>
+      <w:r>
+        <w:t>Trend</w:t>
+      </w:r>
+      <w:r>
+        <w:t xml:space="preserve"> estimation will</w:t>
+      </w:r>
+      <w:r>
+        <w:t xml:space="preserve"> </w:t>
+      </w:r>
+      <w:r>
+        <w:t>include total nitrogen, nitrate (NO</w:t>
+      </w:r>
+      <w:r>
+        <w:rPr>
+          <w:vertAlign w:val="subscript"/>
+        </w:rPr>
+        <w:t>3</w:t>
+      </w:r>
+      <w:r>
+        <w:t>), ammonia (NH</w:t>
+      </w:r>
+      <w:r>
+        <w:rPr>
+          <w:vertAlign w:val="subscript"/>
+        </w:rPr>
+        <w:t>3</w:t>
+      </w:r>
+      <w:r>
+        <w:t xml:space="preserve">), </w:t>
+      </w:r>
+      <w:r>
+        <w:t>orthophosphate (</w:t>
+      </w:r>
+      <w:r>
+        <w:t>PO</w:t>
+      </w:r>
+      <w:r>
+        <w:rPr>
+          <w:vertAlign w:val="subscript"/>
+        </w:rPr>
+        <w:t>4</w:t>
+      </w:r>
+      <w:r>
+        <w:t>)</w:t>
+      </w:r>
+      <w:r>
+        <w:t xml:space="preserve"> </w:t>
+      </w:r>
+      <w:r>
+        <w:t>and</w:t>
+      </w:r>
+      <w:r>
+        <w:t xml:space="preserve"> </w:t>
+      </w:r>
+      <w:r>
+        <w:t>total</w:t>
+      </w:r>
+      <w:r>
+        <w:t xml:space="preserve"> phosphorus</w:t>
+      </w:r>
+      <w:r>
+        <w:t xml:space="preserve"> allowing managers to understand the watershed contribution </w:t>
+      </w:r>
+      <w:r>
+        <w:t>of</w:t>
+      </w:r>
+      <w:r>
+        <w:t xml:space="preserve"> various forms of bioavailable nutrients</w:t>
+      </w:r>
+      <w:r>
+        <w:t xml:space="preserve">. </w:t>
+      </w:r>
+      <w:r>
+        <w:t xml:space="preserve"> </w:t>
+      </w:r>
+      <w:r>
+        <w:t xml:space="preserve">Concentration and discharge data for the sites </w:t>
+      </w:r>
+      <w:r>
+        <w:t xml:space="preserve">for the time period of the study </w:t>
+      </w:r>
+      <w:r>
+        <w:t>are available from U.S. Geological Survey National Water Inventory System (NWIS)</w:t>
+      </w:r>
+      <w:r>
+        <w:t xml:space="preserve"> and other sources</w:t>
+      </w:r>
+      <w:r>
+        <w:t xml:space="preserve">. </w:t>
       </w:r>
       <w:bookmarkStart w:id="0" w:name="_GoBack"/>
       <w:bookmarkEnd w:id="0"/>
-      <w:r>
-        <w:t>riod</w:t>
-      </w:r>
-      <w:r>
-        <w:t xml:space="preserve"> for the </w:t>
-      </w:r>
-      <w:r>
-        <w:t>WRTDS</w:t>
-      </w:r>
-      <w:r>
-        <w:t xml:space="preserve"> </w:t>
-      </w:r>
-      <w:r>
-        <w:t>analysis</w:t>
-      </w:r>
-      <w:r>
-        <w:t xml:space="preserve"> will capture </w:t>
-      </w:r>
-      <w:r>
-        <w:t>transitions</w:t>
-      </w:r>
-      <w:r>
-        <w:t xml:space="preserve"> from </w:t>
-      </w:r>
-      <w:r>
-        <w:t>wet</w:t>
-      </w:r>
-      <w:r>
-        <w:t xml:space="preserve"> </w:t>
-      </w:r>
-      <w:r>
-        <w:t xml:space="preserve">years (1997) </w:t>
-      </w:r>
-      <w:r>
-        <w:t xml:space="preserve">and </w:t>
-      </w:r>
-      <w:r>
-        <w:t>through</w:t>
-      </w:r>
-      <w:r>
-        <w:t xml:space="preserve"> dr</w:t>
-      </w:r>
-      <w:r>
-        <w:t>ought</w:t>
-      </w:r>
-      <w:r>
-        <w:t xml:space="preserve"> </w:t>
-      </w:r>
-      <w:r>
-        <w:t>year</w:t>
-      </w:r>
-      <w:r>
-        <w:t xml:space="preserve">s </w:t>
-      </w:r>
-      <w:r>
-        <w:t>(2012-201</w:t>
-      </w:r>
-      <w:r>
-        <w:t>6</w:t>
-      </w:r>
-      <w:r>
-        <w:t>)</w:t>
-      </w:r>
-      <w:r>
-        <w:t xml:space="preserve">. </w:t>
-      </w:r>
-      <w:r>
-        <w:t>Trend</w:t>
-      </w:r>
-      <w:r>
-        <w:t xml:space="preserve"> estimation will</w:t>
-      </w:r>
-      <w:r>
-        <w:t xml:space="preserve"> </w:t>
-      </w:r>
-      <w:r>
-        <w:t>include total nitrogen, nitrate (NO</w:t>
-      </w:r>
-      <w:r>
-        <w:rPr>
-          <w:vertAlign w:val="subscript"/>
-        </w:rPr>
-        <w:t>3</w:t>
-      </w:r>
-      <w:r>
-        <w:t>), ammonia (NH</w:t>
-      </w:r>
-      <w:r>
-        <w:rPr>
-          <w:vertAlign w:val="subscript"/>
-        </w:rPr>
-        <w:t>3</w:t>
-      </w:r>
-      <w:r>
-        <w:t xml:space="preserve">), </w:t>
-      </w:r>
-      <w:r>
-        <w:t>orthophosphate (</w:t>
-      </w:r>
-      <w:r>
-        <w:t>PO</w:t>
-      </w:r>
-      <w:r>
-        <w:rPr>
-          <w:vertAlign w:val="subscript"/>
-        </w:rPr>
-        <w:t>4</w:t>
-      </w:r>
-      <w:r>
-        <w:t>)</w:t>
-      </w:r>
-      <w:r>
-        <w:t xml:space="preserve"> </w:t>
-      </w:r>
-      <w:r>
-        <w:t>and</w:t>
-      </w:r>
-      <w:r>
-        <w:t xml:space="preserve"> </w:t>
-      </w:r>
-      <w:r>
-        <w:t>total</w:t>
-      </w:r>
-      <w:r>
-        <w:t xml:space="preserve"> phosphorus</w:t>
-      </w:r>
-      <w:r>
-        <w:t xml:space="preserve"> allowing managers to understand the watershed contribution </w:t>
-      </w:r>
-      <w:r>
-        <w:t>of</w:t>
-      </w:r>
-      <w:r>
-        <w:t xml:space="preserve"> various forms of bioavailable nutrients</w:t>
-      </w:r>
-      <w:r>
-        <w:t xml:space="preserve">. </w:t>
-      </w:r>
-      <w:r>
-        <w:t xml:space="preserve"> </w:t>
-      </w:r>
-      <w:r>
-        <w:t xml:space="preserve">Concentration and discharge data for the sites </w:t>
-      </w:r>
-      <w:r>
-        <w:t xml:space="preserve">for the time period of the study </w:t>
-      </w:r>
-      <w:r>
-        <w:t>are available from U.S. Geological Survey National Water Inventory System (NWIS)</w:t>
-      </w:r>
-      <w:r>
-        <w:t xml:space="preserve"> and other sources</w:t>
-      </w:r>
-      <w:r>
-        <w:t xml:space="preserve">. </w:t>
-      </w:r>
     </w:p>
     <w:p>
       <w:pPr>
@@ -1042,7 +1042,7 @@
       </w:pPr>
     </w:pPrDefault>
   </w:docDefaults>
-  <w:latentStyles w:defLockedState="0" w:defUIPriority="99" w:defSemiHidden="0" w:defUnhideWhenUsed="0" w:defQFormat="0" w:count="375">
+  <w:latentStyles w:defLockedState="0" w:defUIPriority="99" w:defSemiHidden="0" w:defUnhideWhenUsed="0" w:defQFormat="0" w:count="376">
     <w:lsdException w:name="Normal" w:uiPriority="0" w:qFormat="1"/>
     <w:lsdException w:name="heading 1" w:uiPriority="9" w:qFormat="1"/>
     <w:lsdException w:name="heading 2" w:semiHidden="1" w:uiPriority="9" w:unhideWhenUsed="1" w:qFormat="1"/>
@@ -1148,7 +1148,6 @@
     <w:lsdException w:name="HTML Sample" w:semiHidden="1" w:unhideWhenUsed="1"/>
     <w:lsdException w:name="HTML Typewriter" w:semiHidden="1" w:unhideWhenUsed="1"/>
     <w:lsdException w:name="HTML Variable" w:semiHidden="1" w:unhideWhenUsed="1"/>
-    <w:lsdException w:name="Normal Table" w:semiHidden="1" w:unhideWhenUsed="1"/>
     <w:lsdException w:name="annotation subject" w:semiHidden="1" w:unhideWhenUsed="1"/>
     <w:lsdException w:name="No List" w:semiHidden="1" w:unhideWhenUsed="1"/>
     <w:lsdException w:name="Outline List 1" w:semiHidden="1" w:unhideWhenUsed="1"/>
@@ -1195,10 +1194,8 @@
     <w:lsdException w:name="Table Subtle 2" w:semiHidden="1" w:unhideWhenUsed="1"/>
     <w:lsdException w:name="Table Web 1" w:semiHidden="1" w:unhideWhenUsed="1"/>
     <w:lsdException w:name="Table Web 2" w:semiHidden="1" w:unhideWhenUsed="1"/>
-    <w:lsdException w:name="Table Web 3" w:semiHidden="1" w:unhideWhenUsed="1"/>
     <w:lsdException w:name="Balloon Text" w:semiHidden="1" w:unhideWhenUsed="1"/>
     <w:lsdException w:name="Table Grid" w:uiPriority="39"/>
-    <w:lsdException w:name="Table Theme" w:semiHidden="1" w:unhideWhenUsed="1"/>
     <w:lsdException w:name="Placeholder Text" w:semiHidden="1"/>
     <w:lsdException w:name="No Spacing" w:uiPriority="1" w:qFormat="1"/>
     <w:lsdException w:name="Light Shading" w:uiPriority="60"/>
@@ -1418,6 +1415,7 @@
     <w:lsdException w:name="Smart Hyperlink" w:semiHidden="1" w:unhideWhenUsed="1"/>
     <w:lsdException w:name="Hashtag" w:semiHidden="1" w:unhideWhenUsed="1"/>
     <w:lsdException w:name="Unresolved Mention" w:semiHidden="1" w:unhideWhenUsed="1"/>
+    <w:lsdException w:name="Smart Link" w:semiHidden="1" w:unhideWhenUsed="1"/>
   </w:latentStyles>
   <w:style w:type="paragraph" w:default="1" w:styleId="Normal">
     <w:name w:val="Normal"/>

</xml_diff>